<commit_message>
created a components directory, added app and navbar to it
</commit_message>
<xml_diff>
--- a/Aloguage Contract.docx
+++ b/Aloguage Contract.docx
@@ -92,15 +92,43 @@
               <w:rPr>
                 <w:rFonts w:eastAsia="Arial" w:cstheme="minorHAnsi"/>
               </w:rPr>
-              <w:t>Users will be able to choose from 6 different sorting algorithms. The sorting algorithms that users will be able to choose from are, Quick, Bubble, Merge, Insertion, Heap, Selection.</w:t>
-            </w:r>
-          </w:p>
-        </w:tc>
-        <w:tc>
-          <w:tcPr>
-            <w:tcW w:w="1541" w:type="dxa"/>
-          </w:tcPr>
-          <w:p/>
+              <w:t>Users will be able to choose from different sorting algorithms. The sorting algorithms that users will be able to</w:t>
+            </w:r>
+            <w:r>
+              <w:rPr>
+                <w:rFonts w:eastAsia="Arial" w:cstheme="minorHAnsi"/>
+              </w:rPr>
+              <w:t xml:space="preserve"> initially</w:t>
+            </w:r>
+            <w:r>
+              <w:rPr>
+                <w:rFonts w:eastAsia="Arial" w:cstheme="minorHAnsi"/>
+              </w:rPr>
+              <w:t xml:space="preserve"> choose from are</w:t>
+            </w:r>
+            <w:r>
+              <w:rPr>
+                <w:rFonts w:eastAsia="Arial" w:cstheme="minorHAnsi"/>
+              </w:rPr>
+              <w:t xml:space="preserve">: </w:t>
+            </w:r>
+            <w:r>
+              <w:rPr>
+                <w:rFonts w:eastAsia="Arial" w:cstheme="minorHAnsi"/>
+              </w:rPr>
+              <w:t>Quick, Bubble, Merge, Insertion, Heap, Selection.</w:t>
+            </w:r>
+          </w:p>
+        </w:tc>
+        <w:tc>
+          <w:tcPr>
+            <w:tcW w:w="1541" w:type="dxa"/>
+          </w:tcPr>
+          <w:p>
+            <w:r>
+              <w:t>1</w:t>
+            </w:r>
+          </w:p>
         </w:tc>
         <w:tc>
           <w:tcPr>
@@ -127,15 +155,19 @@
               <w:rPr>
                 <w:rFonts w:eastAsia="Arial" w:cstheme="minorHAnsi"/>
               </w:rPr>
-              <w:t>Users will be able to choose between sorting and hashing algorithms.</w:t>
-            </w:r>
-          </w:p>
-        </w:tc>
-        <w:tc>
-          <w:tcPr>
-            <w:tcW w:w="1541" w:type="dxa"/>
-          </w:tcPr>
-          <w:p/>
+              <w:t>Users will be able to choose hashing algorithms.</w:t>
+            </w:r>
+          </w:p>
+        </w:tc>
+        <w:tc>
+          <w:tcPr>
+            <w:tcW w:w="1541" w:type="dxa"/>
+          </w:tcPr>
+          <w:p>
+            <w:r>
+              <w:t>2</w:t>
+            </w:r>
+          </w:p>
         </w:tc>
         <w:tc>
           <w:tcPr>
@@ -176,7 +208,11 @@
           <w:tcPr>
             <w:tcW w:w="1541" w:type="dxa"/>
           </w:tcPr>
-          <w:p/>
+          <w:p>
+            <w:r>
+              <w:t>1</w:t>
+            </w:r>
+          </w:p>
         </w:tc>
         <w:tc>
           <w:tcPr>
@@ -206,12 +242,54 @@
               <w:t>User can select more components, 1-4</w:t>
             </w:r>
           </w:p>
-        </w:tc>
-        <w:tc>
-          <w:tcPr>
-            <w:tcW w:w="1541" w:type="dxa"/>
-          </w:tcPr>
-          <w:p/>
+          <w:p>
+            <w:pPr>
+              <w:rPr>
+                <w:rFonts w:eastAsia="Arial" w:cstheme="minorHAnsi"/>
+                <w:lang w:val="fr-FR"/>
+              </w:rPr>
+            </w:pPr>
+            <w:r>
+              <w:rPr>
+                <w:rFonts w:eastAsia="Arial" w:cstheme="minorHAnsi"/>
+                <w:lang w:val="fr-FR"/>
+              </w:rPr>
+              <w:t xml:space="preserve">Ex. Bubble vs </w:t>
+            </w:r>
+            <w:proofErr w:type="spellStart"/>
+            <w:r>
+              <w:rPr>
+                <w:rFonts w:eastAsia="Arial" w:cstheme="minorHAnsi"/>
+                <w:lang w:val="fr-FR"/>
+              </w:rPr>
+              <w:t>Selection</w:t>
+            </w:r>
+            <w:proofErr w:type="spellEnd"/>
+            <w:r>
+              <w:rPr>
+                <w:rFonts w:eastAsia="Arial" w:cstheme="minorHAnsi"/>
+                <w:lang w:val="fr-FR"/>
+              </w:rPr>
+              <w:t xml:space="preserve"> vs Inserti</w:t>
+            </w:r>
+            <w:r>
+              <w:rPr>
+                <w:rFonts w:eastAsia="Arial" w:cstheme="minorHAnsi"/>
+                <w:lang w:val="fr-FR"/>
+              </w:rPr>
+              <w:t>on</w:t>
+            </w:r>
+          </w:p>
+        </w:tc>
+        <w:tc>
+          <w:tcPr>
+            <w:tcW w:w="1541" w:type="dxa"/>
+          </w:tcPr>
+          <w:p>
+            <w:r>
+              <w:t>3</w:t>
+            </w:r>
+          </w:p>
         </w:tc>
         <w:tc>
           <w:tcPr>
@@ -253,7 +331,11 @@
           <w:tcPr>
             <w:tcW w:w="1541" w:type="dxa"/>
           </w:tcPr>
-          <w:p/>
+          <w:p>
+            <w:r>
+              <w:t>2</w:t>
+            </w:r>
+          </w:p>
         </w:tc>
         <w:tc>
           <w:tcPr>
@@ -281,15 +363,37 @@
               <w:rPr>
                 <w:rFonts w:cstheme="minorHAnsi"/>
               </w:rPr>
-              <w:t>When selected, each algorithm component will have its own slider for the array size.</w:t>
-            </w:r>
-          </w:p>
-        </w:tc>
-        <w:tc>
-          <w:tcPr>
-            <w:tcW w:w="1541" w:type="dxa"/>
-          </w:tcPr>
-          <w:p/>
+              <w:t xml:space="preserve">When selected, each algorithm component will have its own slider for the </w:t>
+            </w:r>
+            <w:r>
+              <w:rPr>
+                <w:rFonts w:cstheme="minorHAnsi"/>
+              </w:rPr>
+              <w:t>input</w:t>
+            </w:r>
+            <w:r>
+              <w:rPr>
+                <w:rFonts w:cstheme="minorHAnsi"/>
+              </w:rPr>
+              <w:t xml:space="preserve"> size</w:t>
+            </w:r>
+            <w:r>
+              <w:rPr>
+                <w:rFonts w:cstheme="minorHAnsi"/>
+              </w:rPr>
+              <w:t>. Slider will change logarithmically.</w:t>
+            </w:r>
+          </w:p>
+        </w:tc>
+        <w:tc>
+          <w:tcPr>
+            <w:tcW w:w="1541" w:type="dxa"/>
+          </w:tcPr>
+          <w:p>
+            <w:r>
+              <w:t>1</w:t>
+            </w:r>
+          </w:p>
         </w:tc>
         <w:tc>
           <w:tcPr>
@@ -361,7 +465,11 @@
           <w:tcPr>
             <w:tcW w:w="1541" w:type="dxa"/>
           </w:tcPr>
-          <w:p/>
+          <w:p>
+            <w:r>
+              <w:t>1</w:t>
+            </w:r>
+          </w:p>
         </w:tc>
         <w:tc>
           <w:tcPr>
@@ -458,7 +566,11 @@
           <w:tcPr>
             <w:tcW w:w="1541" w:type="dxa"/>
           </w:tcPr>
-          <w:p/>
+          <w:p>
+            <w:r>
+              <w:t>1</w:t>
+            </w:r>
+          </w:p>
         </w:tc>
         <w:tc>
           <w:tcPr>
@@ -488,7 +600,11 @@
           <w:tcPr>
             <w:tcW w:w="1541" w:type="dxa"/>
           </w:tcPr>
-          <w:p/>
+          <w:p>
+            <w:r>
+              <w:t>1</w:t>
+            </w:r>
+          </w:p>
         </w:tc>
         <w:tc>
           <w:tcPr>
@@ -515,7 +631,11 @@
           <w:tcPr>
             <w:tcW w:w="1541" w:type="dxa"/>
           </w:tcPr>
-          <w:p/>
+          <w:p>
+            <w:r>
+              <w:t>2</w:t>
+            </w:r>
+          </w:p>
         </w:tc>
         <w:tc>
           <w:tcPr>
@@ -542,7 +662,11 @@
           <w:tcPr>
             <w:tcW w:w="1541" w:type="dxa"/>
           </w:tcPr>
-          <w:p/>
+          <w:p>
+            <w:r>
+              <w:t>3</w:t>
+            </w:r>
+          </w:p>
         </w:tc>
         <w:tc>
           <w:tcPr>
@@ -577,7 +701,11 @@
           <w:tcPr>
             <w:tcW w:w="1541" w:type="dxa"/>
           </w:tcPr>
-          <w:p/>
+          <w:p>
+            <w:r>
+              <w:t>1</w:t>
+            </w:r>
+          </w:p>
         </w:tc>
         <w:tc>
           <w:tcPr>
@@ -604,7 +732,11 @@
           <w:tcPr>
             <w:tcW w:w="1541" w:type="dxa"/>
           </w:tcPr>
-          <w:p/>
+          <w:p>
+            <w:r>
+              <w:t>2</w:t>
+            </w:r>
+          </w:p>
         </w:tc>
         <w:tc>
           <w:tcPr>
@@ -631,7 +763,11 @@
           <w:tcPr>
             <w:tcW w:w="1541" w:type="dxa"/>
           </w:tcPr>
-          <w:p/>
+          <w:p>
+            <w:r>
+              <w:t>2</w:t>
+            </w:r>
+          </w:p>
         </w:tc>
         <w:tc>
           <w:tcPr>
@@ -650,15 +786,25 @@
           </w:tcPr>
           <w:p>
             <w:r>
-              <w:t>Once tests complete, user sees results with the fastest test indicated; NOT with red vs green</w:t>
-            </w:r>
-          </w:p>
-        </w:tc>
-        <w:tc>
-          <w:tcPr>
-            <w:tcW w:w="1541" w:type="dxa"/>
-          </w:tcPr>
-          <w:p/>
+              <w:t xml:space="preserve">Once tests complete, user sees results with the </w:t>
+            </w:r>
+            <w:r>
+              <w:t>best metric</w:t>
+            </w:r>
+            <w:r>
+              <w:t xml:space="preserve"> indicated; NOT with red vs green</w:t>
+            </w:r>
+          </w:p>
+        </w:tc>
+        <w:tc>
+          <w:tcPr>
+            <w:tcW w:w="1541" w:type="dxa"/>
+          </w:tcPr>
+          <w:p>
+            <w:r>
+              <w:t>1</w:t>
+            </w:r>
+          </w:p>
         </w:tc>
         <w:tc>
           <w:tcPr>
@@ -677,15 +823,19 @@
           </w:tcPr>
           <w:p>
             <w:r>
-              <w:t>User has the option to see code without choosing an algorithm test</w:t>
-            </w:r>
-          </w:p>
-        </w:tc>
-        <w:tc>
-          <w:tcPr>
-            <w:tcW w:w="1541" w:type="dxa"/>
-          </w:tcPr>
-          <w:p/>
+              <w:t>User can see information about Brad and his life</w:t>
+            </w:r>
+          </w:p>
+        </w:tc>
+        <w:tc>
+          <w:tcPr>
+            <w:tcW w:w="1541" w:type="dxa"/>
+          </w:tcPr>
+          <w:p>
+            <w:r>
+              <w:t>0</w:t>
+            </w:r>
+          </w:p>
         </w:tc>
         <w:tc>
           <w:tcPr>
@@ -702,11 +852,7 @@
           <w:tcPr>
             <w:tcW w:w="6432" w:type="dxa"/>
           </w:tcPr>
-          <w:p>
-            <w:r>
-              <w:t>User can see information about Brad and his life</w:t>
-            </w:r>
-          </w:p>
+          <w:p/>
         </w:tc>
         <w:tc>
           <w:tcPr>

</xml_diff>